<commit_message>
WSO Terms and conditions v3
</commit_message>
<xml_diff>
--- a/WSO terms and conditions.docx
+++ b/WSO terms and conditions.docx
@@ -24,7 +24,7 @@
           <w:b/>
           <w:bCs/>
         </w:rPr>
-        <w:t xml:space="preserve"> v2</w:t>
+        <w:t xml:space="preserve"> v3</w:t>
       </w:r>
       <w:bookmarkStart w:id="0" w:name="_GoBack"/>
       <w:bookmarkEnd w:id="0"/>
@@ -58252,7 +58252,7 @@
 </file>
 
 <file path=customXml/itemProps1.xml><?xml version="1.0" encoding="utf-8"?>
-<ds:datastoreItem xmlns:ds="http://schemas.openxmlformats.org/officeDocument/2006/customXml" ds:itemID="{C67C6AA5-D16E-4A3A-B4EF-F651E5F0E42A}">
+<ds:datastoreItem xmlns:ds="http://schemas.openxmlformats.org/officeDocument/2006/customXml" ds:itemID="{CB0B94C2-A19B-4FA3-9490-D46133CF72E5}">
   <ds:schemaRefs>
     <ds:schemaRef ds:uri="http://schemas.openxmlformats.org/officeDocument/2006/bibliography"/>
   </ds:schemaRefs>

</xml_diff>